<commit_message>
Correção no cadastro de Processos
</commit_message>
<xml_diff>
--- a/templates/template_procuracao.docx
+++ b/templates/template_procuracao.docx
@@ -99,27 +99,37 @@
         <w:rPr>
           <w:b/>
         </w:rPr>
-        <w:t>[SEU NOME COMPLETO AQUI]</w:t>
-      </w:r>
-      <w:r>
-        <w:rPr/>
-        <w:t>, brasileiro(a), advogado(a), inscrito(a) na OAB/</w:t>
-      </w:r>
-      <w:r>
-        <w:rPr>
-          <w:b/>
-        </w:rPr>
-        <w:t>[UF]</w:t>
-      </w:r>
-      <w:r>
-        <w:rPr/>
-        <w:t xml:space="preserve"> sob o nº </w:t>
-      </w:r>
-      <w:r>
-        <w:rPr>
-          <w:b/>
-        </w:rPr>
-        <w:t>[NÚMERO DA OAB]</w:t>
+        <w:t>{{nome_advogado}}</w:t>
+      </w:r>
+      <w:r>
+        <w:rPr/>
+        <w:t xml:space="preserve">, </w:t>
+      </w:r>
+      <w:r>
+        <w:rPr>
+          <w:b/>
+        </w:rPr>
+        <w:t>{{nac_advogado}}</w:t>
+      </w:r>
+      <w:r>
+        <w:rPr/>
+        <w:t xml:space="preserve">, </w:t>
+      </w:r>
+      <w:r>
+        <w:rPr>
+          <w:b/>
+        </w:rPr>
+        <w:t>{{ec_advogado}}</w:t>
+      </w:r>
+      <w:r>
+        <w:rPr/>
+        <w:t xml:space="preserve">, advogado(a), inscrito(a) na OAB sob o nº </w:t>
+      </w:r>
+      <w:r>
+        <w:rPr>
+          <w:b/>
+        </w:rPr>
+        <w:t>{{oab_advogado}}</w:t>
       </w:r>
       <w:r>
         <w:rPr/>
@@ -129,7 +139,7 @@
         <w:rPr>
           <w:b/>
         </w:rPr>
-        <w:t>[SEU ENDEREÇO COMPLETO DO ESCRITÓRIO]</w:t>
+        <w:t>{{end_advogado}}</w:t>
       </w:r>
       <w:r>
         <w:rPr/>
@@ -140,11 +150,10 @@
       <w:pPr>
         <w:pStyle w:val="TextBody"/>
         <w:bidi w:val="0"/>
-        <w:jc w:val="left"/>
-        <w:rPr/>
-      </w:pPr>
-      <w:bookmarkStart w:id="0" w:name="p-rc_e6dc6ce1a09d77ca-19"/>
-      <w:bookmarkEnd w:id="0"/>
+        <w:spacing w:lineRule="auto" w:line="276" w:before="0" w:after="140"/>
+        <w:jc w:val="left"/>
+        <w:rPr/>
+      </w:pPr>
       <w:r>
         <w:rPr>
           <w:b/>
@@ -170,11 +179,10 @@
       <w:pPr>
         <w:pStyle w:val="TextBody"/>
         <w:bidi w:val="0"/>
-        <w:jc w:val="left"/>
-        <w:rPr/>
-      </w:pPr>
-      <w:bookmarkStart w:id="1" w:name="p-rc_e6dc6ce1a09d77ca-20"/>
-      <w:bookmarkEnd w:id="1"/>
+        <w:spacing w:lineRule="auto" w:line="276" w:before="0" w:after="140"/>
+        <w:jc w:val="left"/>
+        <w:rPr/>
+      </w:pPr>
       <w:r>
         <w:rPr>
           <w:b/>
@@ -183,17 +191,7 @@
       </w:r>
       <w:r>
         <w:rPr/>
-        <w:t xml:space="preserve"> A presente procuração destina-se, especialmente, para </w:t>
-      </w:r>
-      <w:r>
-        <w:rPr>
-          <w:b/>
-        </w:rPr>
-        <w:t>[OPCIONAL: DIGITE AQUI UMA FINALIDADE ESPECÍFICA OU DEIXE GENÉRICO PARA DEFESA DOS INTERESSES DO OUTORGANTE]</w:t>
-      </w:r>
-      <w:r>
-        <w:rPr/>
-        <w:t>.</w:t>
+        <w:t xml:space="preserve"> A presente procuração destina-se a defesa dos interesses do outorgante perante o processo/caso em questão.</w:t>
       </w:r>
     </w:p>
     <w:p>
@@ -266,8 +264,9 @@
     </w:p>
     <w:p>
       <w:pPr>
-        <w:pStyle w:val="Normal"/>
-        <w:bidi w:val="0"/>
+        <w:pStyle w:val="TextBody"/>
+        <w:bidi w:val="0"/>
+        <w:spacing w:before="0" w:after="140"/>
         <w:jc w:val="left"/>
         <w:rPr/>
       </w:pPr>

</xml_diff>